<commit_message>
Submitted to Nat communications
This commit reflects changes that are current up until our submission
to Nature communications on Oct 5, 2016
</commit_message>
<xml_diff>
--- a/paper/Biswas_et_al_2016_submission/Biswas_2016_Cover_Letter_NatBiotech_submitted.docx
+++ b/paper/Biswas_et_al_2016_submission/Biswas_2016_Cover_Letter_NatBiotech_submitted.docx
@@ -54,31 +54,23 @@
           <w:sz w:val="20"/>
           <w:szCs w:val="20"/>
         </w:rPr>
-        <w:t>Tradict enables h</w:t>
-      </w:r>
-      <w:r>
-        <w:rPr>
-          <w:rFonts w:ascii="Arial" w:hAnsi="Arial" w:cs="Arial"/>
-          <w:sz w:val="20"/>
-          <w:szCs w:val="20"/>
-        </w:rPr>
-        <w:t>igh fidelity</w:t>
-      </w:r>
-      <w:r>
-        <w:rPr>
-          <w:rFonts w:ascii="Arial" w:hAnsi="Arial" w:cs="Arial"/>
-          <w:sz w:val="20"/>
-          <w:szCs w:val="20"/>
-        </w:rPr>
-        <w:t xml:space="preserve"> reconstruction of the</w:t>
-      </w:r>
-      <w:r>
-        <w:rPr>
-          <w:rFonts w:ascii="Arial" w:hAnsi="Arial" w:cs="Arial"/>
-          <w:sz w:val="20"/>
-          <w:szCs w:val="20"/>
-        </w:rPr>
-        <w:t xml:space="preserve"> eukaryotic transcriptome from 100 marker genes</w:t>
+        <w:t xml:space="preserve">Tradict enables </w:t>
+      </w:r>
+      <w:r>
+        <w:rPr>
+          <w:rFonts w:ascii="Arial" w:hAnsi="Arial" w:cs="Arial"/>
+          <w:sz w:val="20"/>
+          <w:szCs w:val="20"/>
+        </w:rPr>
+        <w:t>accurate prediction of eukaryotic transcriptional states</w:t>
+      </w:r>
+      <w:r>
+        <w:rPr>
+          <w:rFonts w:ascii="Arial" w:hAnsi="Arial" w:cs="Arial"/>
+          <w:sz w:val="20"/>
+          <w:szCs w:val="20"/>
+        </w:rPr>
+        <w:t xml:space="preserve"> from 100 marker genes</w:t>
       </w:r>
       <w:r>
         <w:rPr>
@@ -206,47 +198,135 @@
           <w:sz w:val="20"/>
           <w:szCs w:val="20"/>
         </w:rPr>
-        <w:t>The current required effort and cost entailed in generating read counts for every</w:t>
-      </w:r>
-      <w:r>
-        <w:rPr>
-          <w:rFonts w:ascii="Arial" w:hAnsi="Arial" w:cs="Arial"/>
-          <w:sz w:val="20"/>
-          <w:szCs w:val="20"/>
-        </w:rPr>
-        <w:t xml:space="preserve"> (or most)</w:t>
-      </w:r>
-      <w:r>
-        <w:rPr>
-          <w:rFonts w:ascii="Arial" w:hAnsi="Arial" w:cs="Arial"/>
-          <w:sz w:val="20"/>
-          <w:szCs w:val="20"/>
-        </w:rPr>
-        <w:t xml:space="preserve"> transcript are limiting </w:t>
-      </w:r>
-      <w:r>
-        <w:rPr>
-          <w:rFonts w:ascii="Arial" w:hAnsi="Arial" w:cs="Arial"/>
-          <w:sz w:val="20"/>
-          <w:szCs w:val="20"/>
-        </w:rPr>
-        <w:t>for</w:t>
-      </w:r>
-      <w:r>
-        <w:rPr>
-          <w:rFonts w:ascii="Arial" w:hAnsi="Arial" w:cs="Arial"/>
-          <w:sz w:val="20"/>
-          <w:szCs w:val="20"/>
-        </w:rPr>
-        <w:t xml:space="preserve"> scaling transcriptome </w:t>
-      </w:r>
-      <w:r>
-        <w:rPr>
-          <w:rFonts w:ascii="Arial" w:hAnsi="Arial" w:cs="Arial"/>
-          <w:sz w:val="20"/>
-          <w:szCs w:val="20"/>
-        </w:rPr>
-        <w:t xml:space="preserve">analyses. </w:t>
+        <w:t>However, the</w:t>
+      </w:r>
+      <w:r>
+        <w:rPr>
+          <w:rFonts w:ascii="Arial" w:hAnsi="Arial" w:cs="Arial"/>
+          <w:sz w:val="20"/>
+          <w:szCs w:val="20"/>
+        </w:rPr>
+        <w:t xml:space="preserve"> current required effort and cost entailed in generating read counts for every (or most)</w:t>
+      </w:r>
+      <w:r>
+        <w:rPr>
+          <w:rFonts w:ascii="Arial" w:hAnsi="Arial" w:cs="Arial"/>
+          <w:sz w:val="20"/>
+          <w:szCs w:val="20"/>
+        </w:rPr>
+        <w:t xml:space="preserve"> transcripts </w:t>
+      </w:r>
+      <w:r>
+        <w:rPr>
+          <w:rFonts w:ascii="Arial" w:hAnsi="Arial" w:cs="Arial"/>
+          <w:sz w:val="20"/>
+          <w:szCs w:val="20"/>
+        </w:rPr>
+        <w:t xml:space="preserve">are limiting for scaling transcriptome </w:t>
+      </w:r>
+      <w:r>
+        <w:rPr>
+          <w:rFonts w:ascii="Arial" w:hAnsi="Arial" w:cs="Arial"/>
+          <w:sz w:val="20"/>
+          <w:szCs w:val="20"/>
+        </w:rPr>
+        <w:t>a</w:t>
+      </w:r>
+      <w:r>
+        <w:rPr>
+          <w:rFonts w:ascii="Arial" w:hAnsi="Arial" w:cs="Arial"/>
+          <w:sz w:val="20"/>
+          <w:szCs w:val="20"/>
+        </w:rPr>
+        <w:t xml:space="preserve">nalyses to thousands of samples. </w:t>
+      </w:r>
+      <w:r>
+        <w:rPr>
+          <w:rFonts w:ascii="Arial" w:hAnsi="Arial" w:cs="Arial"/>
+          <w:sz w:val="20"/>
+          <w:szCs w:val="20"/>
+        </w:rPr>
+        <w:t>Being able to generate many cheap but accurate summaries of the transcriptome is an unexplored niche</w:t>
+      </w:r>
+      <w:r>
+        <w:rPr>
+          <w:rFonts w:ascii="Arial" w:hAnsi="Arial" w:cs="Arial"/>
+          <w:sz w:val="20"/>
+          <w:szCs w:val="20"/>
+        </w:rPr>
+        <w:t xml:space="preserve"> that sits between single phenotype/reporter screening and deep RNA-Seq based transcriptomic profiling.</w:t>
+      </w:r>
+      <w:r>
+        <w:rPr>
+          <w:rFonts w:ascii="Arial" w:hAnsi="Arial" w:cs="Arial"/>
+          <w:sz w:val="20"/>
+          <w:szCs w:val="20"/>
+        </w:rPr>
+        <w:t xml:space="preserve"> </w:t>
+      </w:r>
+      <w:r>
+        <w:rPr>
+          <w:rFonts w:ascii="Arial" w:hAnsi="Arial" w:cs="Arial"/>
+          <w:sz w:val="20"/>
+          <w:szCs w:val="20"/>
+        </w:rPr>
+        <w:t xml:space="preserve">Such an approach </w:t>
+      </w:r>
+      <w:r>
+        <w:rPr>
+          <w:rFonts w:ascii="Arial" w:hAnsi="Arial" w:cs="Arial"/>
+          <w:sz w:val="20"/>
+          <w:szCs w:val="20"/>
+        </w:rPr>
+        <w:t>would</w:t>
+      </w:r>
+      <w:r>
+        <w:rPr>
+          <w:rFonts w:ascii="Arial" w:hAnsi="Arial" w:cs="Arial"/>
+          <w:sz w:val="20"/>
+          <w:szCs w:val="20"/>
+        </w:rPr>
+        <w:t xml:space="preserve"> enable </w:t>
+      </w:r>
+      <w:r>
+        <w:rPr>
+          <w:rFonts w:ascii="Arial" w:hAnsi="Arial" w:cs="Arial"/>
+          <w:sz w:val="20"/>
+          <w:szCs w:val="20"/>
+        </w:rPr>
+        <w:t>large-scale</w:t>
+      </w:r>
+      <w:r>
+        <w:rPr>
+          <w:rFonts w:ascii="Arial" w:hAnsi="Arial" w:cs="Arial"/>
+          <w:sz w:val="20"/>
+          <w:szCs w:val="20"/>
+        </w:rPr>
+        <w:t xml:space="preserve"> </w:t>
+      </w:r>
+      <w:r>
+        <w:rPr>
+          <w:rFonts w:ascii="Arial" w:hAnsi="Arial" w:cs="Arial"/>
+          <w:sz w:val="20"/>
+          <w:szCs w:val="20"/>
+        </w:rPr>
+        <w:t>simultaneous screening and mechanistic</w:t>
+      </w:r>
+      <w:r>
+        <w:rPr>
+          <w:rFonts w:ascii="Arial" w:hAnsi="Arial" w:cs="Arial"/>
+          <w:sz w:val="20"/>
+          <w:szCs w:val="20"/>
+        </w:rPr>
+        <w:t xml:space="preserve"> investigation</w:t>
+      </w:r>
+      <w:r>
+        <w:rPr>
+          <w:rFonts w:ascii="Arial" w:hAnsi="Arial" w:cs="Arial"/>
+          <w:sz w:val="20"/>
+          <w:szCs w:val="20"/>
+        </w:rPr>
+        <w:t>, processes that are usually decoupled.</w:t>
       </w:r>
     </w:p>
     <w:p>
@@ -361,7 +441,23 @@
           <w:sz w:val="20"/>
           <w:szCs w:val="20"/>
         </w:rPr>
-        <w:t>a novel, robust-to-noise, and probabilistically sound algorithm for inferring the transcriptome using only the expression measurements of a single, context-independent, machine-learned subset of 100 marker genes (~0.05% of the transcriptome).</w:t>
+        <w:t>a novel, robust-to-noise, and probabilistically sound algorithm for inferring</w:t>
+      </w:r>
+      <w:r>
+        <w:rPr>
+          <w:rFonts w:ascii="Arial" w:hAnsi="Arial" w:cs="Arial"/>
+          <w:sz w:val="20"/>
+          <w:szCs w:val="20"/>
+        </w:rPr>
+        <w:t xml:space="preserve"> eukaryotic transcriptional states </w:t>
+      </w:r>
+      <w:r>
+        <w:rPr>
+          <w:rFonts w:ascii="Arial" w:hAnsi="Arial" w:cs="Arial"/>
+          <w:sz w:val="20"/>
+          <w:szCs w:val="20"/>
+        </w:rPr>
+        <w:t>using only the expression measurements of a single, context-independent, machine-learned subset of 100 marker genes (~0.05% of the transcriptome).</w:t>
       </w:r>
       <w:r>
         <w:rPr>
@@ -929,7 +1025,7 @@
           <w:sz w:val="20"/>
           <w:szCs w:val="20"/>
         </w:rPr>
-        <w:instrText>ADDIN CSL_CITATION { "citationItems" : [ { "id" : "ITEM-1", "itemData" : { "DOI" : "10.1038/nmeth.2207", "ISSN" : "1548-7091", "PMID" : "23064520", "abstract" : "Measuring complete gene expression profiles for a large number of experiments is costly. We propose an approach in which a small subset of probes is selected based on a preliminary set of full expression profiles. In subsequent experiments, only the subset is measured, and the missing values are inputed. We developed several algorithms to simultaneously select probes and input missing values, and we demonstrate that these 'probe selection for imputation' (PSI) algorithms can successfully reconstruct missing gene expression values in a wide variety of applications, as evaluated using multiple metrics of biological importance. We analyze the performance of PSI methods under varying conditions, provide guidelines for choosing the optimal method based on the experimental setting, and indicate how to estimate imputation accuracy. Finally, we apply our approach to a large-scale study of immune system variation.", "author" : [ { "dropping-particle" : "", "family" : "Donner", "given" : "Yoni", "non-dropping-particle" : "", "parse-names" : false, "suffix" : "" }, { "dropping-particle" : "", "family" : "Feng", "given" : "Ting", "non-dropping-particle" : "", "parse-names" : false, "suffix" : "" }, { "dropping-particle" : "", "family" : "Benoist", "given" : "Christophe", "non-dropping-particle" : "", "parse-names" : false, "suffix" : "" }, { "dropping-particle" : "", "family" : "Koller", "given" : "Daphne", "non-dropping-particle" : "", "parse-names" : false, "suffix" : "" } ], "container-title" : "Nature Methods", "id" : "ITEM-1", "issue" : "11", "issued" : { "date-parts" : [ [ "2012" ] ] }, "title" : "Imputing gene expression from selectively reduced probe sets", "type" : "article-journal", "volume" : "9" }, "uris" : [ "http://www.mendeley.com/documents/?uuid=e0f298e7-ee9c-4816-adf4-2f6d5782b828" ] }, { "id" : "ITEM-2", "itemData" : { "DOI" : "10.1186/1471-2105-15-140", "ISSN" : "1471-2105", "PMID" : "24884349", "abstract" : "BACKGROUND: A means to predict the effects of gene over-expression, knockouts, and environmental stimuli in silico is useful for system biologists to develop and test hypotheses. Several studies had predicted the expression of all Escherichia coli genes from sequences and reported a correlation of 0.301 between predicted and actual expression. However, these do not allow biologists to study the effects of gene perturbations on the native transcriptome.\\n\\nRESULTS: We developed a predictor to predict transcriptome-scale gene expression from a small number (n = 59) of known gene expressions using gene co-expression network, which can be used to predict the effects of over-expressions and knockdowns on E. coli transcriptome. In terms of transcriptome prediction, our results show that the correlation between predicted and actual expression value is 0.467, which is similar to the microarray intra-array variation (p-value = 0.348), suggesting that intra-array variation accounts for a substantial portion of the transcriptome prediction error. In terms of predicting the effects of gene perturbation(s), our results suggest that the expression of 83% of the genes affected by perturbation can be predicted within 40% of error and the correlation between predicted and actual expression values among the affected genes to be 0.698. With the ability to predict the effects of gene perturbations, we demonstrated that our predictor has the potential to estimate the effects of varying gene expression level on the native transcriptome.\\n\\nCONCLUSION: We present a potential means to predict an entire transcriptome and a tool to estimate the effects of gene perturbations for E. coli, which will aid biologists in hypothesis development. This study forms the baseline for future work in using gene co-expression network for gene expression prediction.", "author" : [ { "dropping-particle" : "", "family" : "Ling", "given" : "Maurice H T", "non-dropping-particle" : "", "parse-names" : false, "suffix" : "" }, { "dropping-particle" : "", "family" : "Poh", "given" : "Chueh Loo", "non-dropping-particle" : "", "parse-names" : false, "suffix" : "" } ], "container-title" : "BMC Bioinformatics", "id" : "ITEM-2", "issued" : { "date-parts" : [ [ "2014" ] ] }, "page" : "140", "title" : "A predictor for predicting Escherichia coli transcriptome and the effects of gene perturbations.", "type" : "article-journal", "volume" : "15" }, "uris" : [ "http://www.mendeley.com/documents/?uuid=f4f37d87-40f6-4eeb-b267-00b298f8f491" ] } ], "mendeley" : { "formattedCitation" : "&lt;sup&gt;1,2&lt;/sup&gt;", "plainTextFormattedCitation" : "1,2" }, "properties" : { "noteIndex" : 0 }, "schema" : "https://github.com/citation-style-language/schema/raw/master/csl-citation.json" }</w:instrText>
+        <w:instrText>ADDIN CSL_CITATION { "citationItems" : [ { "id" : "ITEM-1", "itemData" : { "DOI" : "10.1038/nmeth.2207", "ISSN" : "1548-7091", "PMID" : "23064520", "abstract" : "Measuring complete gene expression profiles for a large number of experiments is costly. We propose an approach in which a small subset of probes is selected based on a preliminary set of full expression profiles. In subsequent experiments, only the subset is measured, and the missing values are inputed. We developed several algorithms to simultaneously select probes and input missing values, and we demonstrate that these 'probe selection for imputation' (PSI) algorithms can successfully reconstruct missing gene expression values in a wide variety of applications, as evaluated using multiple metrics of biological importance. We analyze the performance of PSI methods under varying conditions, provide guidelines for choosing the optimal method based on the experimental setting, and indicate how to estimate imputation accuracy. Finally, we apply our approach to a large-scale study of immune system variation.", "author" : [ { "dropping-particle" : "", "family" : "Donner", "given" : "Yoni", "non-dropping-particle" : "", "parse-names" : false, "suffix" : "" }, { "dropping-particle" : "", "family" : "Feng", "given" : "Ting", "non-dropping-particle" : "", "parse-names" : false, "suffix" : "" }, { "dropping-particle" : "", "family" : "Benoist", "given" : "Christophe", "non-dropping-particle" : "", "parse-names" : false, "suffix" : "" }, { "dropping-particle" : "", "family" : "Koller", "given" : "Daphne", "non-dropping-particle" : "", "parse-names" : false, "suffix" : "" } ], "container-title" : "Nature Methods", "id" : "ITEM-1", "issue" : "11", "issued" : { "date-parts" : [ [ "2012" ] ] }, "title" : "Imputing gene expression from selectively reduced probe sets", "type" : "article-journal", "volume" : "9" }, "uris" : [ "http://www.mendeley.com/documents/?uuid=e0f298e7-ee9c-4816-adf4-2f6d5782b828" ] }, { "id" : "ITEM-2", "itemData" : { "DOI" : "10.1186/1471-2105-15-140", "ISSN" : "1471-2105", "PMID" : "24884349", "abstract" : "BACKGROUND: A means to predict the effects of gene over-expression, knockouts, and environmental stimuli in silico is useful for system biologists to develop and test hypotheses. Several studies had predicted the expression of all Escherichia coli genes from sequences and reported a correlation of 0.301 between predicted and actual expression. However, these do not allow biologists to study the effects of gene perturbations on the native transcriptome.\\n\\nRESULTS: We developed a predictor to predict transcriptome-scale gene expression from a small number (n = 59) of known gene expressions using gene co-expression network, which can be used to predict the effects of over-expressions and knockdowns on E. coli transcriptome. In terms of transcriptome prediction, our results show that the correlation between predicted and actual expression value is 0.467, which is similar to the microarray intra-array variation (p-value = 0.348), suggesting that intra-array variation accounts for a substantial portion of the transcriptome prediction error. In terms of predicting the effects of gene perturbation(s), our results suggest that the expression of 83% of the genes affected by perturbation can be predicted within 40% of error and the correlation between predicted and actual expression values among the affected genes to be 0.698. With the ability to predict the effects of gene perturbations, we demonstrated that our predictor has the potential to estimate the effects of varying gene expression level on the native transcriptome.\\n\\nCONCLUSION: We present a potential means to predict an entire transcriptome and a tool to estimate the effects of gene perturbations for E. coli, which will aid biologists in hypothesis development. This study forms the baseline for future work in using gene co-expression network for gene expression prediction.", "author" : [ { "dropping-particle" : "", "family" : "Ling", "given" : "Maurice H T", "non-dropping-particle" : "", "parse-names" : false, "suffix" : "" }, { "dropping-particle" : "", "family" : "Poh", "given" : "Chueh Loo", "non-dropping-particle" : "", "parse-names" : false, "suffix" : "" } ], "container-title" : "BMC Bioinformatics", "id" : "ITEM-2", "issued" : { "date-parts" : [ [ "2014" ] ] }, "page" : "140", "title" : "A predictor for predicting Escherichia coli transcriptome and the effects of gene perturbations.", "type" : "article-journal", "volume" : "15" }, "uris" : [ "http://www.mendeley.com/documents/?uuid=f4f37d87-40f6-4eeb-b267-00b298f8f491" ] } ], "mendeley" : { "formattedCitation" : "&lt;sup&gt;1,2&lt;/sup&gt;", "plainTextFormattedCitation" : "1,2", "previouslyFormattedCitation" : "&lt;sup&gt;1,2&lt;/sup&gt;" }, "properties" : { "noteIndex" : 0 }, "schema" : "https://github.com/citation-style-language/schema/raw/master/csl-citation.json" }</w:instrText>
       </w:r>
       <w:r>
         <w:rPr>
@@ -979,31 +1075,23 @@
           <w:sz w:val="20"/>
           <w:szCs w:val="20"/>
         </w:rPr>
-        <w:t>We</w:t>
-      </w:r>
-      <w:r>
-        <w:rPr>
-          <w:rFonts w:ascii="Arial" w:hAnsi="Arial" w:cs="Arial"/>
-          <w:sz w:val="20"/>
-          <w:szCs w:val="20"/>
-        </w:rPr>
-        <w:t xml:space="preserve"> further</w:t>
-      </w:r>
-      <w:r>
-        <w:rPr>
-          <w:rFonts w:ascii="Arial" w:hAnsi="Arial" w:cs="Arial"/>
-          <w:sz w:val="20"/>
-          <w:szCs w:val="20"/>
-        </w:rPr>
-        <w:t xml:space="preserve"> provide easy-to-use software that users can use to 1) build their own transcriptome databases from personal/custom or publicly available sources and 2) train and apply Tradict for their own applications.</w:t>
-      </w:r>
-      <w:r>
-        <w:rPr>
-          <w:rFonts w:ascii="Arial" w:hAnsi="Arial" w:cs="Arial"/>
-          <w:sz w:val="20"/>
-          <w:szCs w:val="20"/>
-        </w:rPr>
-        <w:t xml:space="preserve"> Taken together, </w:t>
+        <w:t>We further provide easy-to-use software that users can use to 1) build their own transcriptome databases from personal/custom or</w:t>
+      </w:r>
+      <w:r>
+        <w:rPr>
+          <w:rFonts w:ascii="Arial" w:hAnsi="Arial" w:cs="Arial"/>
+          <w:sz w:val="20"/>
+          <w:szCs w:val="20"/>
+        </w:rPr>
+        <w:t xml:space="preserve"> large pre-existing</w:t>
+      </w:r>
+      <w:r>
+        <w:rPr>
+          <w:rFonts w:ascii="Arial" w:hAnsi="Arial" w:cs="Arial"/>
+          <w:sz w:val="20"/>
+          <w:szCs w:val="20"/>
+        </w:rPr>
+        <w:t xml:space="preserve"> publicly available sources and 2) train and apply Tradict for their own applications. Taken together, </w:t>
       </w:r>
       <w:r>
         <w:rPr>
@@ -1157,8 +1245,6 @@
         </w:rPr>
         <w:t>breakthrough technology</w:t>
       </w:r>
-      <w:bookmarkStart w:id="0" w:name="_GoBack"/>
-      <w:bookmarkEnd w:id="0"/>
       <w:r>
         <w:rPr>
           <w:rFonts w:ascii="Arial" w:hAnsi="Arial" w:cs="Arial"/>
@@ -1166,6 +1252,147 @@
           <w:szCs w:val="20"/>
         </w:rPr>
         <w:t>.</w:t>
+      </w:r>
+    </w:p>
+    <w:p>
+      <w:pPr>
+        <w:ind w:firstLine="720"/>
+        <w:jc w:val="both"/>
+        <w:rPr>
+          <w:rFonts w:ascii="Arial" w:hAnsi="Arial" w:cs="Arial"/>
+          <w:sz w:val="20"/>
+          <w:szCs w:val="20"/>
+        </w:rPr>
+      </w:pPr>
+      <w:r>
+        <w:rPr>
+          <w:rFonts w:ascii="Arial" w:hAnsi="Arial" w:cs="Arial"/>
+          <w:sz w:val="20"/>
+          <w:szCs w:val="20"/>
+        </w:rPr>
+        <w:t>Our manuscript was recently rejected from Nature Biotechnology. In our view, this was primarily due to the lack of a complete practical demonstra</w:t>
+      </w:r>
+      <w:r>
+        <w:rPr>
+          <w:rFonts w:ascii="Arial" w:hAnsi="Arial" w:cs="Arial"/>
+          <w:sz w:val="20"/>
+          <w:szCs w:val="20"/>
+        </w:rPr>
+        <w:t>tion of Tradict, which includes prospectively designed experiments where we actually use targeted RNA-sequencing along with Tradict</w:t>
+      </w:r>
+      <w:r>
+        <w:rPr>
+          <w:rFonts w:ascii="Arial" w:hAnsi="Arial" w:cs="Arial"/>
+          <w:sz w:val="20"/>
+          <w:szCs w:val="20"/>
+        </w:rPr>
+        <w:t xml:space="preserve"> in a large scale experiment. </w:t>
+      </w:r>
+      <w:r>
+        <w:rPr>
+          <w:rFonts w:ascii="Arial" w:hAnsi="Arial" w:cs="Arial"/>
+          <w:sz w:val="20"/>
+          <w:szCs w:val="20"/>
+        </w:rPr>
+        <w:t>Though these experiments would have certainly been a compelling demonstration of Tradict’s utility, we argue that given the advances we have presented in this work and how well targeted RNA-Sequencing established is</w:t>
+      </w:r>
+      <w:r>
+        <w:rPr>
+          <w:rFonts w:ascii="Arial" w:hAnsi="Arial" w:cs="Arial"/>
+          <w:sz w:val="20"/>
+          <w:szCs w:val="20"/>
+        </w:rPr>
+        <w:fldChar w:fldCharType="begin" w:fldLock="1"/>
+      </w:r>
+      <w:r>
+        <w:rPr>
+          <w:rFonts w:ascii="Arial" w:hAnsi="Arial" w:cs="Arial"/>
+          <w:sz w:val="20"/>
+          <w:szCs w:val="20"/>
+        </w:rPr>
+        <w:instrText>ADDIN CSL_CITATION { "citationItems" : [ { "id" : "ITEM-1", "itemData" : { "URL" : "http://www.illumina.com/products/truseq-targeted-rna-expression-kits.html", "author" : [ { "dropping-particle" : "", "family" : "Illumina", "given" : "", "non-dropping-particle" : "", "parse-names" : false, "suffix" : "" } ], "id" : "ITEM-1", "issued" : { "date-parts" : [ [ "0" ] ] }, "title" : "TruSeq Targeted RNA Expression Kits", "type" : "webpage" }, "uris" : [ "http://www.mendeley.com/documents/?uuid=b954d0fd-6f9f-4ac7-a014-18e176708914" ] }, { "id" : "ITEM-2", "itemData" : { "DOI" : "10.1093/nar/gku636", "author" : [ { "dropping-particle" : "", "family" : "Larman", "given" : "H Benjamin", "non-dropping-particle" : "", "parse-names" : false, "suffix" : "" }, { "dropping-particle" : "", "family" : "Scott", "given" : "Erick R", "non-dropping-particle" : "", "parse-names" : false, "suffix" : "" }, { "dropping-particle" : "", "family" : "Wogan", "given" : "Megan", "non-dropping-particle" : "", "parse-names" : false, "suffix" : "" }, { "dropping-particle" : "", "family" : "Oliveira", "given" : "Glenn", "non-dropping-particle" : "", "parse-names" : false, "suffix" : "" }, { "dropping-particle" : "", "family" : "Torkamani", "given" : "Ali", "non-dropping-particle" : "", "parse-names" : false, "suffix" : "" }, { "dropping-particle" : "", "family" : "Schultz", "given" : "Peter G", "non-dropping-particle" : "", "parse-names" : false, "suffix" : "" } ], "container-title" : "Nucleic acids research", "id" : "ITEM-2", "issued" : { "date-parts" : [ [ "2014" ] ] }, "page" : "1-12", "title" : "Sensitive, multiplex and direct quantification of RNA sequences using a modified RASL assay", "type" : "article-journal" }, "uris" : [ "http://www.mendeley.com/documents/?uuid=17ea42bc-7fff-46f2-a17b-b8ccabb8ddfe" ] } ], "mendeley" : { "formattedCitation" : "&lt;sup&gt;3,4&lt;/sup&gt;", "plainTextFormattedCitation" : "3,4" }, "properties" : { "noteIndex" : 0 }, "schema" : "https://github.com/citation-style-language/schema/raw/master/csl-citation.json" }</w:instrText>
+      </w:r>
+      <w:r>
+        <w:rPr>
+          <w:rFonts w:ascii="Arial" w:hAnsi="Arial" w:cs="Arial"/>
+          <w:sz w:val="20"/>
+          <w:szCs w:val="20"/>
+        </w:rPr>
+        <w:fldChar w:fldCharType="separate"/>
+      </w:r>
+      <w:r>
+        <w:rPr>
+          <w:rFonts w:ascii="Arial" w:hAnsi="Arial" w:cs="Arial"/>
+          <w:noProof/>
+          <w:sz w:val="20"/>
+          <w:szCs w:val="20"/>
+          <w:vertAlign w:val="superscript"/>
+        </w:rPr>
+        <w:t>3,4</w:t>
+      </w:r>
+      <w:r>
+        <w:rPr>
+          <w:rFonts w:ascii="Arial" w:hAnsi="Arial" w:cs="Arial"/>
+          <w:sz w:val="20"/>
+          <w:szCs w:val="20"/>
+        </w:rPr>
+        <w:fldChar w:fldCharType="end"/>
+      </w:r>
+      <w:r>
+        <w:rPr>
+          <w:rFonts w:ascii="Arial" w:hAnsi="Arial" w:cs="Arial"/>
+          <w:sz w:val="20"/>
+          <w:szCs w:val="20"/>
+        </w:rPr>
+        <w:t xml:space="preserve">, there little barrier, but large </w:t>
+      </w:r>
+      <w:r>
+        <w:rPr>
+          <w:rFonts w:ascii="Arial" w:hAnsi="Arial" w:cs="Arial"/>
+          <w:sz w:val="20"/>
+          <w:szCs w:val="20"/>
+        </w:rPr>
+        <w:t xml:space="preserve">incentive for adopting Tradict. As for the other reviewer comments, we have responded to these by </w:t>
+      </w:r>
+      <w:r>
+        <w:rPr>
+          <w:rFonts w:ascii="Arial" w:hAnsi="Arial" w:cs="Arial"/>
+          <w:sz w:val="20"/>
+          <w:szCs w:val="20"/>
+        </w:rPr>
+        <w:t xml:space="preserve">greatly </w:t>
+      </w:r>
+      <w:r>
+        <w:rPr>
+          <w:rFonts w:ascii="Arial" w:hAnsi="Arial" w:cs="Arial"/>
+          <w:sz w:val="20"/>
+          <w:szCs w:val="20"/>
+        </w:rPr>
+        <w:t xml:space="preserve">deepening our analyses and expanding Tradict’s capabilities. </w:t>
+      </w:r>
+      <w:r>
+        <w:rPr>
+          <w:rFonts w:ascii="Arial" w:hAnsi="Arial" w:cs="Arial"/>
+          <w:sz w:val="20"/>
+          <w:szCs w:val="20"/>
+        </w:rPr>
+        <w:t xml:space="preserve">These are more completely described in </w:t>
+      </w:r>
+      <w:r>
+        <w:rPr>
+          <w:rFonts w:ascii="Arial" w:hAnsi="Arial" w:cs="Arial"/>
+          <w:sz w:val="20"/>
+          <w:szCs w:val="20"/>
+        </w:rPr>
+        <w:t>“</w:t>
+      </w:r>
+      <w:r>
+        <w:rPr>
+          <w:rFonts w:ascii="Arial" w:hAnsi="Arial" w:cs="Arial"/>
+          <w:sz w:val="20"/>
+          <w:szCs w:val="20"/>
+        </w:rPr>
+        <w:t>Response to Reviewers” document.</w:t>
       </w:r>
     </w:p>
     <w:p>
@@ -1414,6 +1641,40 @@
           <w:szCs w:val="20"/>
         </w:rPr>
       </w:pPr>
+    </w:p>
+    <w:p>
+      <w:pPr>
+        <w:jc w:val="both"/>
+        <w:rPr>
+          <w:rFonts w:ascii="Arial" w:hAnsi="Arial" w:cs="Arial"/>
+          <w:b/>
+          <w:sz w:val="20"/>
+          <w:szCs w:val="20"/>
+        </w:rPr>
+      </w:pPr>
+    </w:p>
+    <w:p>
+      <w:pPr>
+        <w:jc w:val="both"/>
+        <w:rPr>
+          <w:rFonts w:ascii="Arial" w:hAnsi="Arial" w:cs="Arial"/>
+          <w:b/>
+          <w:sz w:val="20"/>
+          <w:szCs w:val="20"/>
+        </w:rPr>
+      </w:pPr>
+    </w:p>
+    <w:p>
+      <w:pPr>
+        <w:contextualSpacing/>
+        <w:jc w:val="both"/>
+        <w:rPr>
+          <w:rFonts w:ascii="Arial" w:hAnsi="Arial" w:cs="Arial"/>
+          <w:b/>
+          <w:sz w:val="20"/>
+          <w:szCs w:val="20"/>
+        </w:rPr>
+      </w:pPr>
       <w:r>
         <w:rPr>
           <w:rFonts w:ascii="Arial" w:hAnsi="Arial" w:cs="Arial"/>
@@ -1429,7 +1690,8 @@
         <w:pStyle w:val="NormalWeb"/>
         <w:spacing w:before="0" w:beforeAutospacing="0" w:after="0" w:afterAutospacing="0"/>
         <w:ind w:left="640" w:hanging="640"/>
-        <w:divId w:val="1209538076"/>
+        <w:contextualSpacing/>
+        <w:divId w:val="1050808772"/>
         <w:rPr>
           <w:rFonts w:ascii="Arial" w:hAnsi="Arial" w:cs="Arial"/>
           <w:noProof/>
@@ -1509,7 +1771,8 @@
         <w:pStyle w:val="NormalWeb"/>
         <w:spacing w:before="0" w:beforeAutospacing="0" w:after="0" w:afterAutospacing="0"/>
         <w:ind w:left="640" w:hanging="640"/>
-        <w:divId w:val="1209538076"/>
+        <w:contextualSpacing/>
+        <w:divId w:val="1050808772"/>
         <w:rPr>
           <w:rFonts w:ascii="Arial" w:hAnsi="Arial" w:cs="Arial"/>
           <w:noProof/>
@@ -1560,15 +1823,104 @@
           <w:rFonts w:ascii="Arial" w:hAnsi="Arial" w:cs="Arial"/>
           <w:noProof/>
         </w:rPr>
-        <w:t xml:space="preserve"> 140 (2014). </w:t>
+        <w:t xml:space="preserve"> 140 (2014).</w:t>
       </w:r>
     </w:p>
     <w:p>
       <w:pPr>
         <w:pStyle w:val="NormalWeb"/>
         <w:spacing w:before="0" w:beforeAutospacing="0" w:after="0" w:afterAutospacing="0"/>
-        <w:ind w:left="634" w:hanging="634"/>
-        <w:divId w:val="1788699422"/>
+        <w:ind w:left="640" w:hanging="640"/>
+        <w:contextualSpacing/>
+        <w:divId w:val="1050808772"/>
+        <w:rPr>
+          <w:rFonts w:ascii="Arial" w:hAnsi="Arial" w:cs="Arial"/>
+          <w:noProof/>
+        </w:rPr>
+      </w:pPr>
+      <w:r>
+        <w:rPr>
+          <w:rFonts w:ascii="Arial" w:hAnsi="Arial" w:cs="Arial"/>
+          <w:noProof/>
+        </w:rPr>
+        <w:t>3.</w:t>
+      </w:r>
+      <w:r>
+        <w:rPr>
+          <w:rFonts w:ascii="Arial" w:hAnsi="Arial" w:cs="Arial"/>
+          <w:noProof/>
+        </w:rPr>
+        <w:tab/>
+        <w:t>Illumina. TruSeq Targeted RNA Expression Kits. at &lt;http://www.illumina.com/products/truseq-targeted-rna-expression-kits.html&gt;</w:t>
+      </w:r>
+    </w:p>
+    <w:p>
+      <w:pPr>
+        <w:pStyle w:val="NormalWeb"/>
+        <w:spacing w:before="0" w:beforeAutospacing="0" w:after="0" w:afterAutospacing="0"/>
+        <w:ind w:left="640" w:hanging="640"/>
+        <w:contextualSpacing/>
+        <w:divId w:val="1050808772"/>
+        <w:rPr>
+          <w:rFonts w:ascii="Arial" w:hAnsi="Arial" w:cs="Arial"/>
+          <w:noProof/>
+        </w:rPr>
+      </w:pPr>
+      <w:r>
+        <w:rPr>
+          <w:rFonts w:ascii="Arial" w:hAnsi="Arial" w:cs="Arial"/>
+          <w:noProof/>
+        </w:rPr>
+        <w:t>4.</w:t>
+      </w:r>
+      <w:r>
+        <w:rPr>
+          <w:rFonts w:ascii="Arial" w:hAnsi="Arial" w:cs="Arial"/>
+          <w:noProof/>
+        </w:rPr>
+        <w:tab/>
+        <w:t xml:space="preserve">Larman, H. B. </w:t>
+      </w:r>
+      <w:r>
+        <w:rPr>
+          <w:rFonts w:ascii="Arial" w:hAnsi="Arial" w:cs="Arial"/>
+          <w:i/>
+          <w:iCs/>
+          <w:noProof/>
+        </w:rPr>
+        <w:t>et al.</w:t>
+      </w:r>
+      <w:r>
+        <w:rPr>
+          <w:rFonts w:ascii="Arial" w:hAnsi="Arial" w:cs="Arial"/>
+          <w:noProof/>
+        </w:rPr>
+        <w:t xml:space="preserve"> Sensitive, multiplex and direct quantification of RNA sequences using a modified RASL assay. </w:t>
+      </w:r>
+      <w:r>
+        <w:rPr>
+          <w:rFonts w:ascii="Arial" w:hAnsi="Arial" w:cs="Arial"/>
+          <w:i/>
+          <w:iCs/>
+          <w:noProof/>
+        </w:rPr>
+        <w:t>Nucleic Acids Res.</w:t>
+      </w:r>
+      <w:r>
+        <w:rPr>
+          <w:rFonts w:ascii="Arial" w:hAnsi="Arial" w:cs="Arial"/>
+          <w:noProof/>
+        </w:rPr>
+        <w:t xml:space="preserve"> 1–12 (2014). doi:10.1093/nar/gku636 </w:t>
+      </w:r>
+    </w:p>
+    <w:p>
+      <w:pPr>
+        <w:pStyle w:val="NormalWeb"/>
+        <w:spacing w:before="0" w:beforeAutospacing="0" w:after="0" w:afterAutospacing="0"/>
+        <w:ind w:left="640" w:hanging="640"/>
+        <w:contextualSpacing/>
+        <w:divId w:val="1209538076"/>
         <w:rPr>
           <w:rFonts w:ascii="Arial" w:hAnsi="Arial" w:cs="Arial"/>
         </w:rPr>
@@ -1595,7 +1947,25 @@
           <w:sz w:val="20"/>
           <w:szCs w:val="20"/>
         </w:rPr>
-        <w:t>As potential reviewers, we would like to request: 1)</w:t>
+        <w:t>As potential reviewers</w:t>
+      </w:r>
+      <w:r>
+        <w:rPr>
+          <w:rFonts w:ascii="Arial" w:hAnsi="Arial" w:cs="Arial"/>
+          <w:sz w:val="20"/>
+          <w:szCs w:val="20"/>
+        </w:rPr>
+        <w:t xml:space="preserve"> (should any more be needed)</w:t>
+      </w:r>
+      <w:bookmarkStart w:id="0" w:name="_GoBack"/>
+      <w:bookmarkEnd w:id="0"/>
+      <w:r>
+        <w:rPr>
+          <w:rFonts w:ascii="Arial" w:hAnsi="Arial" w:cs="Arial"/>
+          <w:sz w:val="20"/>
+          <w:szCs w:val="20"/>
+        </w:rPr>
+        <w:t>, we would like to request: 1)</w:t>
       </w:r>
       <w:r>
         <w:rPr>
@@ -1924,7 +2294,6 @@
         <w:temporary/>
         <w:showingPlcHdr/>
       </w:sdtPr>
-      <w:sdtEndPr/>
       <w:sdtContent>
         <w:r>
           <w:t>[Type text]</w:t>
@@ -1943,7 +2312,6 @@
         <w:temporary/>
         <w:showingPlcHdr/>
       </w:sdtPr>
-      <w:sdtEndPr/>
       <w:sdtContent>
         <w:r>
           <w:t>[Type text]</w:t>
@@ -1962,7 +2330,6 @@
         <w:temporary/>
         <w:showingPlcHdr/>
       </w:sdtPr>
-      <w:sdtEndPr/>
       <w:sdtContent>
         <w:r>
           <w:t>[Type text]</w:t>
@@ -2101,23 +2468,7 @@
         <w:sz w:val="20"/>
         <w:szCs w:val="20"/>
       </w:rPr>
-      <w:t>Sainsbury Laboratory</w:t>
-    </w:r>
-    <w:r>
-      <w:rPr>
-        <w:rFonts w:ascii="Arial" w:hAnsi="Arial" w:cs="Arial"/>
-        <w:sz w:val="20"/>
-        <w:szCs w:val="20"/>
-      </w:rPr>
-      <w:t xml:space="preserve">, University of Cambridge, Bateman St, Cambridge, CB2 1LR, </w:t>
-    </w:r>
-    <w:r>
-      <w:rPr>
-        <w:rFonts w:ascii="Arial" w:hAnsi="Arial" w:cs="Arial"/>
-        <w:sz w:val="20"/>
-        <w:szCs w:val="20"/>
-      </w:rPr>
-      <w:t>UK.</w:t>
+      <w:t>Sainsbury Laboratory, University of Cambridge, Bateman St, Cambridge, CB2 1LR, UK.</w:t>
     </w:r>
     <w:r>
       <w:ptab w:relativeTo="margin" w:alignment="center" w:leader="none"/>
@@ -2983,7 +3334,7 @@
     <w:charset w:val="4E"/>
     <w:family w:val="auto"/>
     <w:pitch w:val="variable"/>
-    <w:sig w:usb0="E00002FF" w:usb1="6AC7FDFB" w:usb2="00000012" w:usb3="00000000" w:csb0="0002009F" w:csb1="00000000"/>
+    <w:sig w:usb0="00000001" w:usb1="08070000" w:usb2="00000010" w:usb3="00000000" w:csb0="00020000" w:csb1="00000000"/>
   </w:font>
   <w:font w:name="Times New Roman">
     <w:panose1 w:val="02020603050405020304"/>
@@ -3017,7 +3368,7 @@
     <w:charset w:val="4E"/>
     <w:family w:val="auto"/>
     <w:pitch w:val="variable"/>
-    <w:sig w:usb0="E00002FF" w:usb1="6AC7FDFB" w:usb2="00000012" w:usb3="00000000" w:csb0="0002009F" w:csb1="00000000"/>
+    <w:sig w:usb0="00000001" w:usb1="08070000" w:usb2="00000010" w:usb3="00000000" w:csb0="00020000" w:csb1="00000000"/>
   </w:font>
   <w:font w:name="Calibri">
     <w:panose1 w:val="020F0502020204030204"/>
@@ -3044,6 +3395,7 @@
   <w:rsids>
     <w:rsidRoot w:val="004B548F"/>
     <w:rsid w:val="004B548F"/>
+    <w:rsid w:val="006B2B0E"/>
   </w:rsids>
   <m:mathPr>
     <m:mathFont m:val="Cambria Math"/>
@@ -3867,7 +4219,7 @@
 </file>
 
 <file path=customXml/itemProps1.xml><?xml version="1.0" encoding="utf-8"?>
-<ds:datastoreItem xmlns:ds="http://schemas.openxmlformats.org/officeDocument/2006/customXml" ds:itemID="{8BEE136C-8B04-7E46-8285-2409FD042CE1}">
+<ds:datastoreItem xmlns:ds="http://schemas.openxmlformats.org/officeDocument/2006/customXml" ds:itemID="{9666A72C-4207-964A-9895-5B7DE466A51C}">
   <ds:schemaRefs>
     <ds:schemaRef ds:uri="http://schemas.openxmlformats.org/officeDocument/2006/bibliography"/>
   </ds:schemaRefs>

</xml_diff>